<commit_message>
update icon and cv
</commit_message>
<xml_diff>
--- a/CV-update.docx
+++ b/CV-update.docx
@@ -837,7 +837,7 @@
           <w:kern w:val="2"/>
           <w:szCs w:val="24"/>
         </w:rPr>
-        <w:t>10</w:t>
+        <w:t>01</w:t>
       </w:r>
       <w:r>
         <w:rPr>
@@ -873,25 +873,16 @@
           <w:kern w:val="2"/>
           <w:szCs w:val="24"/>
         </w:rPr>
-        <w:t>1</w:t>
-      </w:r>
-      <w:r>
-        <w:rPr>
-          <w:rFonts w:eastAsia="宋体"/>
-          <w:color w:val="000000" w:themeColor="text1"/>
-          <w:kern w:val="2"/>
-          <w:szCs w:val="24"/>
-        </w:rPr>
-        <w:tab/>
-      </w:r>
-      <w:r>
-        <w:rPr>
-          <w:rFonts w:eastAsia="宋体"/>
-          <w:color w:val="000000" w:themeColor="text1"/>
-          <w:kern w:val="2"/>
-          <w:szCs w:val="24"/>
-        </w:rPr>
-        <w:t xml:space="preserve">Lichen Wang, </w:t>
+        <w:t>2</w:t>
+      </w:r>
+      <w:r>
+        <w:rPr>
+          <w:rFonts w:eastAsia="宋体"/>
+          <w:color w:val="000000" w:themeColor="text1"/>
+          <w:kern w:val="2"/>
+          <w:szCs w:val="24"/>
+        </w:rPr>
+        <w:tab/>
       </w:r>
       <w:r>
         <w:rPr>
@@ -911,7 +902,43 @@
           <w:kern w:val="2"/>
           <w:szCs w:val="24"/>
         </w:rPr>
-        <w:t>, Hang Di, Can Qin, Gan Sun, Yun Fu</w:t>
+        <w:t xml:space="preserve">, </w:t>
+      </w:r>
+      <w:r>
+        <w:rPr>
+          <w:rFonts w:eastAsia="宋体" w:hint="eastAsia"/>
+          <w:color w:val="000000" w:themeColor="text1"/>
+          <w:kern w:val="2"/>
+          <w:szCs w:val="24"/>
+        </w:rPr>
+        <w:t>Jian</w:t>
+      </w:r>
+      <w:r>
+        <w:rPr>
+          <w:rFonts w:eastAsia="宋体"/>
+          <w:color w:val="000000" w:themeColor="text1"/>
+          <w:kern w:val="2"/>
+          <w:szCs w:val="24"/>
+        </w:rPr>
+        <w:t>zhu Ma</w:t>
+      </w:r>
+      <w:r>
+        <w:rPr>
+          <w:rFonts w:eastAsia="宋体"/>
+          <w:color w:val="000000" w:themeColor="text1"/>
+          <w:kern w:val="2"/>
+          <w:szCs w:val="24"/>
+        </w:rPr>
+        <w:t xml:space="preserve">, </w:t>
+      </w:r>
+      <w:r>
+        <w:rPr>
+          <w:rFonts w:eastAsia="宋体"/>
+          <w:color w:val="000000" w:themeColor="text1"/>
+          <w:kern w:val="2"/>
+          <w:szCs w:val="24"/>
+        </w:rPr>
+        <w:t>Pan Li</w:t>
       </w:r>
       <w:r>
         <w:rPr>
@@ -926,13 +953,31 @@
         <w:rPr>
           <w:sz w:val="22"/>
         </w:rPr>
-        <w:t xml:space="preserve">Semi-supervised Dual Relation Learning for Multi-label Classification," </w:t>
+        <w:t>Neural Predicting Higher-order Patterns in Temporal Networks</w:t>
       </w:r>
       <w:r>
         <w:rPr>
           <w:sz w:val="22"/>
         </w:rPr>
-        <w:t>TIP 2021</w:t>
+        <w:t xml:space="preserve">," </w:t>
+      </w:r>
+      <w:r>
+        <w:rPr>
+          <w:sz w:val="22"/>
+        </w:rPr>
+        <w:t>WWW</w:t>
+      </w:r>
+      <w:r>
+        <w:rPr>
+          <w:sz w:val="22"/>
+        </w:rPr>
+        <w:t xml:space="preserve"> 202</w:t>
+      </w:r>
+      <w:r>
+        <w:rPr>
+          <w:sz w:val="22"/>
+        </w:rPr>
+        <w:t>2</w:t>
       </w:r>
     </w:p>
     <w:p>
@@ -950,30 +995,30 @@
       </w:pPr>
       <w:r>
         <w:rPr>
+          <w:rFonts w:eastAsia="宋体"/>
+          <w:color w:val="000000" w:themeColor="text1"/>
+          <w:kern w:val="2"/>
+          <w:szCs w:val="24"/>
+        </w:rPr>
+        <w:t>10</w:t>
+      </w:r>
+      <w:r>
+        <w:rPr>
+          <w:rFonts w:eastAsia="宋体"/>
+          <w:color w:val="000000" w:themeColor="text1"/>
+          <w:kern w:val="2"/>
+          <w:szCs w:val="24"/>
+        </w:rPr>
+        <w:t>/</w:t>
+      </w:r>
+      <w:r>
+        <w:rPr>
           <w:rFonts w:eastAsia="宋体" w:hint="eastAsia"/>
           <w:color w:val="000000" w:themeColor="text1"/>
           <w:kern w:val="2"/>
           <w:szCs w:val="24"/>
         </w:rPr>
-        <w:t>0</w:t>
-      </w:r>
-      <w:r>
-        <w:rPr>
-          <w:rFonts w:eastAsia="宋体"/>
-          <w:color w:val="000000" w:themeColor="text1"/>
-          <w:kern w:val="2"/>
-          <w:szCs w:val="24"/>
-        </w:rPr>
-        <w:t>9</w:t>
-      </w:r>
-      <w:r>
-        <w:rPr>
-          <w:rFonts w:eastAsia="宋体"/>
-          <w:color w:val="000000" w:themeColor="text1"/>
-          <w:kern w:val="2"/>
-          <w:szCs w:val="24"/>
-        </w:rPr>
-        <w:t>/</w:t>
+        <w:t>20</w:t>
       </w:r>
       <w:r>
         <w:rPr>
@@ -982,15 +1027,6 @@
           <w:kern w:val="2"/>
           <w:szCs w:val="24"/>
         </w:rPr>
-        <w:t>20</w:t>
-      </w:r>
-      <w:r>
-        <w:rPr>
-          <w:rFonts w:eastAsia="宋体" w:hint="eastAsia"/>
-          <w:color w:val="000000" w:themeColor="text1"/>
-          <w:kern w:val="2"/>
-          <w:szCs w:val="24"/>
-        </w:rPr>
         <w:t>2</w:t>
       </w:r>
       <w:r>
@@ -1018,7 +1054,7 @@
           <w:kern w:val="2"/>
           <w:szCs w:val="24"/>
         </w:rPr>
-        <w:t xml:space="preserve">Lichen Wang, Bo Zong, </w:t>
+        <w:t xml:space="preserve">Lichen Wang, </w:t>
       </w:r>
       <w:r>
         <w:rPr>
@@ -1038,7 +1074,7 @@
           <w:kern w:val="2"/>
           <w:szCs w:val="24"/>
         </w:rPr>
-        <w:t>, Can Qin, Wei Cheng, Wenchao Yu, Xuchao Zhang, Haifeng Chen, Yun Fu</w:t>
+        <w:t>, Hang Di, Can Qin, Gan Sun, Yun Fu</w:t>
       </w:r>
       <w:r>
         <w:rPr>
@@ -1053,34 +1089,13 @@
         <w:rPr>
           <w:sz w:val="22"/>
         </w:rPr>
-        <w:t xml:space="preserve">Aspect-based Sentiment Classification via Reinforcement Learning," </w:t>
-      </w:r>
-      <w:r>
-        <w:rPr>
-          <w:rFonts w:eastAsia="宋体" w:hint="eastAsia"/>
-          <w:color w:val="000000" w:themeColor="text1"/>
-          <w:kern w:val="2"/>
-          <w:szCs w:val="24"/>
-        </w:rPr>
-        <w:t>ICDM</w:t>
-      </w:r>
-      <w:r>
-        <w:rPr>
-          <w:rFonts w:eastAsia="宋体"/>
-          <w:color w:val="000000" w:themeColor="text1"/>
-          <w:kern w:val="2"/>
-          <w:szCs w:val="24"/>
-        </w:rPr>
-        <w:t xml:space="preserve"> 202</w:t>
-      </w:r>
-      <w:r>
-        <w:rPr>
-          <w:rFonts w:eastAsia="宋体"/>
-          <w:color w:val="000000" w:themeColor="text1"/>
-          <w:kern w:val="2"/>
-          <w:szCs w:val="24"/>
-        </w:rPr>
-        <w:t>1</w:t>
+        <w:t xml:space="preserve">Semi-supervised Dual Relation Learning for Multi-label Classification," </w:t>
+      </w:r>
+      <w:r>
+        <w:rPr>
+          <w:sz w:val="22"/>
+        </w:rPr>
+        <w:t>TIP 2021</w:t>
       </w:r>
     </w:p>
     <w:p>
@@ -1112,6 +1127,42 @@
           <w:kern w:val="2"/>
           <w:szCs w:val="24"/>
         </w:rPr>
+        <w:t>9</w:t>
+      </w:r>
+      <w:r>
+        <w:rPr>
+          <w:rFonts w:eastAsia="宋体"/>
+          <w:color w:val="000000" w:themeColor="text1"/>
+          <w:kern w:val="2"/>
+          <w:szCs w:val="24"/>
+        </w:rPr>
+        <w:t>/</w:t>
+      </w:r>
+      <w:r>
+        <w:rPr>
+          <w:rFonts w:eastAsia="宋体" w:hint="eastAsia"/>
+          <w:color w:val="000000" w:themeColor="text1"/>
+          <w:kern w:val="2"/>
+          <w:szCs w:val="24"/>
+        </w:rPr>
+        <w:t>20</w:t>
+      </w:r>
+      <w:r>
+        <w:rPr>
+          <w:rFonts w:eastAsia="宋体" w:hint="eastAsia"/>
+          <w:color w:val="000000" w:themeColor="text1"/>
+          <w:kern w:val="2"/>
+          <w:szCs w:val="24"/>
+        </w:rPr>
+        <w:t>2</w:t>
+      </w:r>
+      <w:r>
+        <w:rPr>
+          <w:rFonts w:eastAsia="宋体"/>
+          <w:color w:val="000000" w:themeColor="text1"/>
+          <w:kern w:val="2"/>
+          <w:szCs w:val="24"/>
+        </w:rPr>
         <w:t>1</w:t>
       </w:r>
       <w:r>
@@ -1121,6 +1172,109 @@
           <w:kern w:val="2"/>
           <w:szCs w:val="24"/>
         </w:rPr>
+        <w:tab/>
+      </w:r>
+      <w:r>
+        <w:rPr>
+          <w:rFonts w:eastAsia="宋体"/>
+          <w:color w:val="000000" w:themeColor="text1"/>
+          <w:kern w:val="2"/>
+          <w:szCs w:val="24"/>
+        </w:rPr>
+        <w:t xml:space="preserve">Lichen Wang, Bo Zong, </w:t>
+      </w:r>
+      <w:r>
+        <w:rPr>
+          <w:rFonts w:eastAsia="宋体"/>
+          <w:b/>
+          <w:bCs/>
+          <w:color w:val="000000" w:themeColor="text1"/>
+          <w:kern w:val="2"/>
+          <w:szCs w:val="24"/>
+        </w:rPr>
+        <w:t>Yunyu Liu</w:t>
+      </w:r>
+      <w:r>
+        <w:rPr>
+          <w:rFonts w:eastAsia="宋体"/>
+          <w:color w:val="000000" w:themeColor="text1"/>
+          <w:kern w:val="2"/>
+          <w:szCs w:val="24"/>
+        </w:rPr>
+        <w:t>, Can Qin, Wei Cheng, Wenchao Yu, Xuchao Zhang, Haifeng Chen, Yun Fu</w:t>
+      </w:r>
+      <w:r>
+        <w:rPr>
+          <w:rFonts w:eastAsia="宋体"/>
+          <w:color w:val="000000" w:themeColor="text1"/>
+          <w:kern w:val="2"/>
+          <w:szCs w:val="24"/>
+        </w:rPr>
+        <w:t>, “</w:t>
+      </w:r>
+      <w:r>
+        <w:rPr>
+          <w:sz w:val="22"/>
+        </w:rPr>
+        <w:t xml:space="preserve">Aspect-based Sentiment Classification via Reinforcement Learning," </w:t>
+      </w:r>
+      <w:r>
+        <w:rPr>
+          <w:rFonts w:eastAsia="宋体" w:hint="eastAsia"/>
+          <w:color w:val="000000" w:themeColor="text1"/>
+          <w:kern w:val="2"/>
+          <w:szCs w:val="24"/>
+        </w:rPr>
+        <w:t>ICDM</w:t>
+      </w:r>
+      <w:r>
+        <w:rPr>
+          <w:rFonts w:eastAsia="宋体"/>
+          <w:color w:val="000000" w:themeColor="text1"/>
+          <w:kern w:val="2"/>
+          <w:szCs w:val="24"/>
+        </w:rPr>
+        <w:t xml:space="preserve"> 2021</w:t>
+      </w:r>
+    </w:p>
+    <w:p>
+      <w:pPr>
+        <w:widowControl w:val="0"/>
+        <w:spacing w:line="240" w:lineRule="exact"/>
+        <w:ind w:left="1260" w:hanging="900"/>
+        <w:jc w:val="both"/>
+        <w:rPr>
+          <w:rFonts w:eastAsia="宋体"/>
+          <w:color w:val="000000" w:themeColor="text1"/>
+          <w:kern w:val="2"/>
+          <w:szCs w:val="24"/>
+        </w:rPr>
+      </w:pPr>
+      <w:r>
+        <w:rPr>
+          <w:rFonts w:eastAsia="宋体" w:hint="eastAsia"/>
+          <w:color w:val="000000" w:themeColor="text1"/>
+          <w:kern w:val="2"/>
+          <w:szCs w:val="24"/>
+        </w:rPr>
+        <w:t>0</w:t>
+      </w:r>
+      <w:r>
+        <w:rPr>
+          <w:rFonts w:eastAsia="宋体"/>
+          <w:color w:val="000000" w:themeColor="text1"/>
+          <w:kern w:val="2"/>
+          <w:szCs w:val="24"/>
+        </w:rPr>
+        <w:t>1</w:t>
+      </w:r>
+      <w:r>
+        <w:rPr>
+          <w:rFonts w:eastAsia="宋体"/>
+          <w:color w:val="000000" w:themeColor="text1"/>
+          <w:kern w:val="2"/>
+          <w:szCs w:val="24"/>
+        </w:rPr>
         <w:t>/</w:t>
       </w:r>
       <w:r>
@@ -1175,16 +1329,7 @@
           <w:kern w:val="2"/>
           <w:szCs w:val="24"/>
         </w:rPr>
-        <w:t xml:space="preserve"> Wang</w:t>
-      </w:r>
-      <w:r>
-        <w:rPr>
-          <w:rFonts w:eastAsia="宋体"/>
-          <w:color w:val="000000" w:themeColor="text1"/>
-          <w:kern w:val="2"/>
-          <w:szCs w:val="24"/>
-        </w:rPr>
-        <w:t xml:space="preserve">, </w:t>
+        <w:t xml:space="preserve"> Wang, </w:t>
       </w:r>
       <w:r>
         <w:rPr>
@@ -3123,6 +3268,7 @@
           <w:rFonts w:ascii="Times New Roman" w:hAnsi="Times New Roman" w:hint="eastAsia"/>
           <w:lang w:eastAsia="zh-CN"/>
         </w:rPr>
+        <w:lastRenderedPageBreak/>
         <w:t>Employed</w:t>
       </w:r>
       <w:r>
@@ -3210,7 +3356,6 @@
           <w:rFonts w:ascii="Times New Roman" w:hAnsi="Times New Roman"/>
           <w:lang w:eastAsia="zh-CN"/>
         </w:rPr>
-        <w:lastRenderedPageBreak/>
         <w:t>Utilized</w:t>
       </w:r>
       <w:r>

</xml_diff>